<commit_message>
Project 6 is now complete! The first part of nand2tetris is now complete! I will start the second part soon but not now.
</commit_message>
<xml_diff>
--- a/Hack Chipset API.docx
+++ b/Hack Chipset API.docx
@@ -39,29 +39,19 @@
           <w:szCs w:val="24"/>
           <w:lang w:val="en-GB" w:eastAsia="en-GB"/>
         </w:rPr>
-        <w:t xml:space="preserve">Add16(a </w:t>
-      </w:r>
-      <w:proofErr w:type="gramStart"/>
-      <w:r>
-        <w:rPr>
-          <w:rFonts w:ascii="Courier New" w:hAnsi="Courier New" w:cs="Courier New"/>
-          <w:color w:val="000000"/>
-          <w:sz w:val="22"/>
-          <w:szCs w:val="24"/>
-          <w:lang w:val="en-GB" w:eastAsia="en-GB"/>
-        </w:rPr>
-        <w:t>= ,</w:t>
-      </w:r>
-      <w:proofErr w:type="gramEnd"/>
-      <w:r>
-        <w:rPr>
-          <w:rFonts w:ascii="Courier New" w:hAnsi="Courier New" w:cs="Courier New"/>
-          <w:color w:val="000000"/>
-          <w:sz w:val="22"/>
-          <w:szCs w:val="24"/>
-          <w:lang w:val="en-GB" w:eastAsia="en-GB"/>
-        </w:rPr>
-        <w:t xml:space="preserve"> b = , out = );</w:t>
+        <w:t>a</w:t>
+      </w:r>
+      <w:bookmarkStart w:id="0" w:name="_GoBack"/>
+      <w:bookmarkEnd w:id="0"/>
+      <w:r>
+        <w:rPr>
+          <w:rFonts w:ascii="Courier New" w:hAnsi="Courier New" w:cs="Courier New"/>
+          <w:color w:val="000000"/>
+          <w:sz w:val="22"/>
+          <w:szCs w:val="24"/>
+          <w:lang w:val="en-GB" w:eastAsia="en-GB"/>
+        </w:rPr>
+        <w:t>Add16(a = , b = , out = );</w:t>
       </w:r>
     </w:p>
     <w:p>
@@ -921,8 +911,6 @@
         </w:rPr>
         <w:t>in = , load = , out = );</w:t>
       </w:r>
-      <w:bookmarkStart w:id="0" w:name="_GoBack"/>
-      <w:bookmarkEnd w:id="0"/>
     </w:p>
     <w:p>
       <w:pPr>
@@ -2782,7 +2770,7 @@
       </w:pPr>
     </w:pPrDefault>
   </w:docDefaults>
-  <w:latentStyles w:defLockedState="0" w:defUIPriority="99" w:defSemiHidden="0" w:defUnhideWhenUsed="0" w:defQFormat="0" w:count="380">
+  <w:latentStyles w:defLockedState="0" w:defUIPriority="99" w:defSemiHidden="0" w:defUnhideWhenUsed="0" w:defQFormat="0" w:count="382">
     <w:lsdException w:name="Normal" w:uiPriority="0" w:qFormat="1"/>
     <w:lsdException w:name="heading 1" w:uiPriority="9" w:qFormat="1"/>
     <w:lsdException w:name="heading 2" w:semiHidden="1" w:uiPriority="9" w:unhideWhenUsed="1" w:qFormat="1"/>
@@ -2888,7 +2876,6 @@
     <w:lsdException w:name="HTML Sample" w:semiHidden="1" w:unhideWhenUsed="1"/>
     <w:lsdException w:name="HTML Typewriter" w:semiHidden="1" w:unhideWhenUsed="1"/>
     <w:lsdException w:name="HTML Variable" w:semiHidden="1" w:unhideWhenUsed="1"/>
-    <w:lsdException w:name="Normal Table" w:semiHidden="1" w:unhideWhenUsed="1"/>
     <w:lsdException w:name="annotation subject" w:semiHidden="1" w:unhideWhenUsed="1"/>
     <w:lsdException w:name="No List" w:semiHidden="1" w:unhideWhenUsed="1"/>
     <w:lsdException w:name="Outline List 1" w:semiHidden="1" w:unhideWhenUsed="1"/>
@@ -2934,11 +2921,9 @@
     <w:lsdException w:name="Table Subtle 1" w:semiHidden="1" w:unhideWhenUsed="1"/>
     <w:lsdException w:name="Table Subtle 2" w:semiHidden="1" w:unhideWhenUsed="1"/>
     <w:lsdException w:name="Table Web 1" w:semiHidden="1" w:unhideWhenUsed="1"/>
-    <w:lsdException w:name="Table Web 2" w:semiHidden="1" w:unhideWhenUsed="1"/>
     <w:lsdException w:name="Table Web 3" w:semiHidden="1" w:unhideWhenUsed="1"/>
     <w:lsdException w:name="Balloon Text" w:semiHidden="1" w:unhideWhenUsed="1"/>
     <w:lsdException w:name="Table Grid" w:uiPriority="39"/>
-    <w:lsdException w:name="Table Theme" w:semiHidden="1" w:unhideWhenUsed="1"/>
     <w:lsdException w:name="Placeholder Text" w:semiHidden="1"/>
     <w:lsdException w:name="No Spacing" w:semiHidden="1" w:uiPriority="1" w:unhideWhenUsed="1" w:qFormat="1"/>
     <w:lsdException w:name="Light Shading" w:uiPriority="60"/>
@@ -3154,6 +3139,8 @@
     <w:lsdException w:name="List Table 5 Dark Accent 6" w:uiPriority="50"/>
     <w:lsdException w:name="List Table 6 Colorful Accent 6" w:uiPriority="51"/>
     <w:lsdException w:name="List Table 7 Colorful Accent 6" w:uiPriority="52"/>
+    <w:lsdException w:name="Mention" w:semiHidden="1" w:unhideWhenUsed="1"/>
+    <w:lsdException w:name="Smart Hyperlink" w:semiHidden="1" w:unhideWhenUsed="1"/>
   </w:latentStyles>
   <w:style w:type="paragraph" w:default="1" w:styleId="Normal">
     <w:name w:val="Normal"/>

</xml_diff>